<commit_message>
Pequenos ajustes em documentos de casos de uso e modelo de banco close #104
</commit_message>
<xml_diff>
--- a/Requisitos/CSU003 - Realizar Pagamento do Aluguel.docx
+++ b/Requisitos/CSU003 - Realizar Pagamento do Aluguel.docx
@@ -1,6 +1,6 @@
 
 <file path=word/document.xml><?xml version="1.0" encoding="utf-8"?>
-<w:document xmlns:wpc="http://schemas.microsoft.com/office/word/2010/wordprocessingCanvas" xmlns:cx="http://schemas.microsoft.com/office/drawing/2014/chartex" xmlns:cx1="http://schemas.microsoft.com/office/drawing/2015/9/8/chartex" xmlns:cx2="http://schemas.microsoft.com/office/drawing/2015/10/21/chartex" xmlns:cx3="http://schemas.microsoft.com/office/drawing/2016/5/9/chartex" xmlns:cx4="http://schemas.microsoft.com/office/drawing/2016/5/10/chartex" xmlns:cx5="http://schemas.microsoft.com/office/drawing/2016/5/11/chartex" xmlns:cx6="http://schemas.microsoft.com/office/drawing/2016/5/12/chartex" xmlns:cx7="http://schemas.microsoft.com/office/drawing/2016/5/13/chartex" xmlns:cx8="http://schemas.microsoft.com/office/drawing/2016/5/14/chartex" xmlns:mc="http://schemas.openxmlformats.org/markup-compatibility/2006" xmlns:aink="http://schemas.microsoft.com/office/drawing/2016/ink" xmlns:am3d="http://schemas.microsoft.com/office/drawing/2017/model3d" xmlns:o="urn:schemas-microsoft-com:office:office" xmlns:oel="http://schemas.microsoft.com/office/2019/extlst" xmlns:r="http://schemas.openxmlformats.org/officeDocument/2006/relationships" xmlns:m="http://schemas.openxmlformats.org/officeDocument/2006/math" xmlns:v="urn:schemas-microsoft-com:vml" xmlns:wp14="http://schemas.microsoft.com/office/word/2010/wordprocessingDrawing" xmlns:wp="http://schemas.openxmlformats.org/drawingml/2006/wordprocessingDrawing" xmlns:w10="urn:schemas-microsoft-com:office:word" xmlns:w="http://schemas.openxmlformats.org/wordprocessingml/2006/main" xmlns:w14="http://schemas.microsoft.com/office/word/2010/wordml" xmlns:w15="http://schemas.microsoft.com/office/word/2012/wordml" xmlns:w16cex="http://schemas.microsoft.com/office/word/2018/wordml/cex" xmlns:w16cid="http://schemas.microsoft.com/office/word/2016/wordml/cid" xmlns:w16="http://schemas.microsoft.com/office/word/2018/wordml" xmlns:w16du="http://schemas.microsoft.com/office/word/2023/wordml/word16du" xmlns:w16sdtdh="http://schemas.microsoft.com/office/word/2020/wordml/sdtdatahash" xmlns:w16se="http://schemas.microsoft.com/office/word/2015/wordml/symex" xmlns:wpg="http://schemas.microsoft.com/office/word/2010/wordprocessingGroup" xmlns:wpi="http://schemas.microsoft.com/office/word/2010/wordprocessingInk" xmlns:wne="http://schemas.microsoft.com/office/word/2006/wordml" xmlns:wps="http://schemas.microsoft.com/office/word/2010/wordprocessingShape" mc:Ignorable="w14 w15 w16se w16cid w16 w16cex w16sdtdh w16du wp14">
+<w:document xmlns:wpc="http://schemas.microsoft.com/office/word/2010/wordprocessingCanvas" xmlns:cx="http://schemas.microsoft.com/office/drawing/2014/chartex" xmlns:cx1="http://schemas.microsoft.com/office/drawing/2015/9/8/chartex" xmlns:cx2="http://schemas.microsoft.com/office/drawing/2015/10/21/chartex" xmlns:cx3="http://schemas.microsoft.com/office/drawing/2016/5/9/chartex" xmlns:cx4="http://schemas.microsoft.com/office/drawing/2016/5/10/chartex" xmlns:cx5="http://schemas.microsoft.com/office/drawing/2016/5/11/chartex" xmlns:cx6="http://schemas.microsoft.com/office/drawing/2016/5/12/chartex" xmlns:cx7="http://schemas.microsoft.com/office/drawing/2016/5/13/chartex" xmlns:cx8="http://schemas.microsoft.com/office/drawing/2016/5/14/chartex" xmlns:mc="http://schemas.openxmlformats.org/markup-compatibility/2006" xmlns:aink="http://schemas.microsoft.com/office/drawing/2016/ink" xmlns:am3d="http://schemas.microsoft.com/office/drawing/2017/model3d" xmlns:o="urn:schemas-microsoft-com:office:office" xmlns:oel="http://schemas.microsoft.com/office/2019/extlst" xmlns:r="http://schemas.openxmlformats.org/officeDocument/2006/relationships" xmlns:m="http://schemas.openxmlformats.org/officeDocument/2006/math" xmlns:v="urn:schemas-microsoft-com:vml" xmlns:wp14="http://schemas.microsoft.com/office/word/2010/wordprocessingDrawing" xmlns:wp="http://schemas.openxmlformats.org/drawingml/2006/wordprocessingDrawing" xmlns:w10="urn:schemas-microsoft-com:office:word" xmlns:w="http://schemas.openxmlformats.org/wordprocessingml/2006/main" xmlns:w14="http://schemas.microsoft.com/office/word/2010/wordml" xmlns:w15="http://schemas.microsoft.com/office/word/2012/wordml" xmlns:w16cex="http://schemas.microsoft.com/office/word/2018/wordml/cex" xmlns:w16cid="http://schemas.microsoft.com/office/word/2016/wordml/cid" xmlns:w16="http://schemas.microsoft.com/office/word/2018/wordml" xmlns:w16sdtdh="http://schemas.microsoft.com/office/word/2020/wordml/sdtdatahash" xmlns:w16se="http://schemas.microsoft.com/office/word/2015/wordml/symex" xmlns:wpg="http://schemas.microsoft.com/office/word/2010/wordprocessingGroup" xmlns:wpi="http://schemas.microsoft.com/office/word/2010/wordprocessingInk" xmlns:wne="http://schemas.microsoft.com/office/word/2006/wordml" xmlns:wps="http://schemas.microsoft.com/office/word/2010/wordprocessingShape" mc:Ignorable="w14 w15 w16se w16cid w16 w16cex w16sdtdh wp14">
   <w:body>
     <w:p>
       <w:pPr>
@@ -751,6 +751,87 @@
           </w:p>
         </w:tc>
       </w:tr>
+      <w:tr>
+        <w:trPr>
+          <w:trHeight w:val="373"/>
+        </w:trPr>
+        <w:tc>
+          <w:tcPr>
+            <w:tcW w:w="10330" w:type="dxa"/>
+            <w:gridSpan w:val="2"/>
+          </w:tcPr>
+          <w:p>
+            <w:pPr>
+              <w:ind w:left="360"/>
+              <w:jc w:val="center"/>
+              <w:rPr>
+                <w:b/>
+                <w:bCs/>
+                <w:sz w:val="28"/>
+                <w:szCs w:val="28"/>
+              </w:rPr>
+            </w:pPr>
+            <w:r>
+              <w:rPr>
+                <w:b/>
+                <w:bCs/>
+                <w:sz w:val="28"/>
+                <w:szCs w:val="28"/>
+              </w:rPr>
+              <w:t>Fluxo de exceção</w:t>
+            </w:r>
+          </w:p>
+        </w:tc>
+      </w:tr>
+      <w:tr>
+        <w:trPr>
+          <w:trHeight w:val="420"/>
+        </w:trPr>
+        <w:tc>
+          <w:tcPr>
+            <w:tcW w:w="10330" w:type="dxa"/>
+            <w:gridSpan w:val="2"/>
+          </w:tcPr>
+          <w:p>
+            <w:pPr>
+              <w:rPr>
+                <w:sz w:val="28"/>
+                <w:szCs w:val="28"/>
+              </w:rPr>
+            </w:pPr>
+            <w:r>
+              <w:rPr>
+                <w:sz w:val="28"/>
+                <w:szCs w:val="28"/>
+              </w:rPr>
+              <w:t>1. Pagamento recusado, então o ator redirecionado para a tela de pagamento (</w:t>
+            </w:r>
+            <w:r>
+              <w:rPr>
+                <w:color w:val="FF0000"/>
+                <w:sz w:val="28"/>
+                <w:szCs w:val="28"/>
+              </w:rPr>
+              <w:t>Tela_006</w:t>
+            </w:r>
+            <w:r>
+              <w:rPr>
+                <w:sz w:val="28"/>
+                <w:szCs w:val="28"/>
+              </w:rPr>
+              <w:t>).</w:t>
+            </w:r>
+          </w:p>
+          <w:p>
+            <w:pPr>
+              <w:rPr>
+                <w:sz w:val="28"/>
+                <w:szCs w:val="28"/>
+              </w:rPr>
+            </w:pPr>
+          </w:p>
+        </w:tc>
+      </w:tr>
     </w:tbl>
     <w:p/>
     <w:sectPr>
@@ -764,7 +845,7 @@
 </file>
 
 <file path=word/numbering.xml><?xml version="1.0" encoding="utf-8"?>
-<w:numbering xmlns:wpc="http://schemas.microsoft.com/office/word/2010/wordprocessingCanvas" xmlns:cx="http://schemas.microsoft.com/office/drawing/2014/chartex" xmlns:cx1="http://schemas.microsoft.com/office/drawing/2015/9/8/chartex" xmlns:cx2="http://schemas.microsoft.com/office/drawing/2015/10/21/chartex" xmlns:cx3="http://schemas.microsoft.com/office/drawing/2016/5/9/chartex" xmlns:cx4="http://schemas.microsoft.com/office/drawing/2016/5/10/chartex" xmlns:cx5="http://schemas.microsoft.com/office/drawing/2016/5/11/chartex" xmlns:cx6="http://schemas.microsoft.com/office/drawing/2016/5/12/chartex" xmlns:cx7="http://schemas.microsoft.com/office/drawing/2016/5/13/chartex" xmlns:cx8="http://schemas.microsoft.com/office/drawing/2016/5/14/chartex" xmlns:mc="http://schemas.openxmlformats.org/markup-compatibility/2006" xmlns:aink="http://schemas.microsoft.com/office/drawing/2016/ink" xmlns:am3d="http://schemas.microsoft.com/office/drawing/2017/model3d" xmlns:o="urn:schemas-microsoft-com:office:office" xmlns:oel="http://schemas.microsoft.com/office/2019/extlst" xmlns:r="http://schemas.openxmlformats.org/officeDocument/2006/relationships" xmlns:m="http://schemas.openxmlformats.org/officeDocument/2006/math" xmlns:v="urn:schemas-microsoft-com:vml" xmlns:wp14="http://schemas.microsoft.com/office/word/2010/wordprocessingDrawing" xmlns:wp="http://schemas.openxmlformats.org/drawingml/2006/wordprocessingDrawing" xmlns:w10="urn:schemas-microsoft-com:office:word" xmlns:w="http://schemas.openxmlformats.org/wordprocessingml/2006/main" xmlns:w14="http://schemas.microsoft.com/office/word/2010/wordml" xmlns:w15="http://schemas.microsoft.com/office/word/2012/wordml" xmlns:w16cex="http://schemas.microsoft.com/office/word/2018/wordml/cex" xmlns:w16cid="http://schemas.microsoft.com/office/word/2016/wordml/cid" xmlns:w16="http://schemas.microsoft.com/office/word/2018/wordml" xmlns:w16du="http://schemas.microsoft.com/office/word/2023/wordml/word16du" xmlns:w16sdtdh="http://schemas.microsoft.com/office/word/2020/wordml/sdtdatahash" xmlns:w16se="http://schemas.microsoft.com/office/word/2015/wordml/symex" xmlns:wpg="http://schemas.microsoft.com/office/word/2010/wordprocessingGroup" xmlns:wpi="http://schemas.microsoft.com/office/word/2010/wordprocessingInk" xmlns:wne="http://schemas.microsoft.com/office/word/2006/wordml" xmlns:wps="http://schemas.microsoft.com/office/word/2010/wordprocessingShape" mc:Ignorable="w14 w15 w16se w16cid w16 w16cex w16sdtdh w16du wp14">
+<w:numbering xmlns:wpc="http://schemas.microsoft.com/office/word/2010/wordprocessingCanvas" xmlns:cx="http://schemas.microsoft.com/office/drawing/2014/chartex" xmlns:cx1="http://schemas.microsoft.com/office/drawing/2015/9/8/chartex" xmlns:cx2="http://schemas.microsoft.com/office/drawing/2015/10/21/chartex" xmlns:cx3="http://schemas.microsoft.com/office/drawing/2016/5/9/chartex" xmlns:cx4="http://schemas.microsoft.com/office/drawing/2016/5/10/chartex" xmlns:cx5="http://schemas.microsoft.com/office/drawing/2016/5/11/chartex" xmlns:cx6="http://schemas.microsoft.com/office/drawing/2016/5/12/chartex" xmlns:cx7="http://schemas.microsoft.com/office/drawing/2016/5/13/chartex" xmlns:cx8="http://schemas.microsoft.com/office/drawing/2016/5/14/chartex" xmlns:mc="http://schemas.openxmlformats.org/markup-compatibility/2006" xmlns:aink="http://schemas.microsoft.com/office/drawing/2016/ink" xmlns:am3d="http://schemas.microsoft.com/office/drawing/2017/model3d" xmlns:o="urn:schemas-microsoft-com:office:office" xmlns:oel="http://schemas.microsoft.com/office/2019/extlst" xmlns:r="http://schemas.openxmlformats.org/officeDocument/2006/relationships" xmlns:m="http://schemas.openxmlformats.org/officeDocument/2006/math" xmlns:v="urn:schemas-microsoft-com:vml" xmlns:wp14="http://schemas.microsoft.com/office/word/2010/wordprocessingDrawing" xmlns:wp="http://schemas.openxmlformats.org/drawingml/2006/wordprocessingDrawing" xmlns:w10="urn:schemas-microsoft-com:office:word" xmlns:w="http://schemas.openxmlformats.org/wordprocessingml/2006/main" xmlns:w14="http://schemas.microsoft.com/office/word/2010/wordml" xmlns:w15="http://schemas.microsoft.com/office/word/2012/wordml" xmlns:w16cex="http://schemas.microsoft.com/office/word/2018/wordml/cex" xmlns:w16cid="http://schemas.microsoft.com/office/word/2016/wordml/cid" xmlns:w16="http://schemas.microsoft.com/office/word/2018/wordml" xmlns:w16sdtdh="http://schemas.microsoft.com/office/word/2020/wordml/sdtdatahash" xmlns:w16se="http://schemas.microsoft.com/office/word/2015/wordml/symex" xmlns:wpg="http://schemas.microsoft.com/office/word/2010/wordprocessingGroup" xmlns:wpi="http://schemas.microsoft.com/office/word/2010/wordprocessingInk" xmlns:wne="http://schemas.microsoft.com/office/word/2006/wordml" xmlns:wps="http://schemas.microsoft.com/office/word/2010/wordprocessingShape" mc:Ignorable="w14 w15 w16se w16cid w16 w16cex w16sdtdh wp14">
   <w:abstractNum w:abstractNumId="0" w15:restartNumberingAfterBreak="0">
     <w:nsid w:val="05C74C41"/>
     <w:multiLevelType w:val="multilevel"/>
@@ -1090,7 +1171,7 @@
 </file>
 
 <file path=word/styles.xml><?xml version="1.0" encoding="utf-8"?>
-<w:styles xmlns:mc="http://schemas.openxmlformats.org/markup-compatibility/2006" xmlns:r="http://schemas.openxmlformats.org/officeDocument/2006/relationships" xmlns:w="http://schemas.openxmlformats.org/wordprocessingml/2006/main" xmlns:w14="http://schemas.microsoft.com/office/word/2010/wordml" xmlns:w15="http://schemas.microsoft.com/office/word/2012/wordml" xmlns:w16cex="http://schemas.microsoft.com/office/word/2018/wordml/cex" xmlns:w16cid="http://schemas.microsoft.com/office/word/2016/wordml/cid" xmlns:w16="http://schemas.microsoft.com/office/word/2018/wordml" xmlns:w16du="http://schemas.microsoft.com/office/word/2023/wordml/word16du" xmlns:w16sdtdh="http://schemas.microsoft.com/office/word/2020/wordml/sdtdatahash" xmlns:w16se="http://schemas.microsoft.com/office/word/2015/wordml/symex" mc:Ignorable="w14 w15 w16se w16cid w16 w16cex w16sdtdh w16du">
+<w:styles xmlns:mc="http://schemas.openxmlformats.org/markup-compatibility/2006" xmlns:r="http://schemas.openxmlformats.org/officeDocument/2006/relationships" xmlns:w="http://schemas.openxmlformats.org/wordprocessingml/2006/main" xmlns:w14="http://schemas.microsoft.com/office/word/2010/wordml" xmlns:w15="http://schemas.microsoft.com/office/word/2012/wordml" xmlns:w16cex="http://schemas.microsoft.com/office/word/2018/wordml/cex" xmlns:w16cid="http://schemas.microsoft.com/office/word/2016/wordml/cid" xmlns:w16="http://schemas.microsoft.com/office/word/2018/wordml" xmlns:w16sdtdh="http://schemas.microsoft.com/office/word/2020/wordml/sdtdatahash" xmlns:w16se="http://schemas.microsoft.com/office/word/2015/wordml/symex" mc:Ignorable="w14 w15 w16se w16cid w16 w16cex w16sdtdh">
   <w:docDefaults>
     <w:rPrDefault>
       <w:rPr>

</xml_diff>